<commit_message>
Minor Update 6 Oct 19
</commit_message>
<xml_diff>
--- a/hoover-resume.docx
+++ b/hoover-resume.docx
@@ -272,6 +272,28 @@
             <w:r>
               <w:t>To get a job as a front end or full stack web developer</w:t>
             </w:r>
+            <w:r>
+              <w:t>.</w:t>
+            </w:r>
+            <w:r>
+              <w:br/>
+            </w:r>
+            <w:r>
+              <w:t xml:space="preserve">                 </w:t>
+            </w:r>
+            <w:bookmarkStart w:id="0" w:name="_GoBack"/>
+            <w:bookmarkEnd w:id="0"/>
+            <w:r>
+              <w:t xml:space="preserve"> </w:t>
+            </w:r>
+            <w:hyperlink r:id="rId7" w:history="1">
+              <w:r>
+                <w:rPr>
+                  <w:rStyle w:val="Hyperlink"/>
+                </w:rPr>
+                <w:t>Portfolio</w:t>
+              </w:r>
+            </w:hyperlink>
           </w:p>
           <w:p>
             <w:pPr>
@@ -297,27 +319,29 @@
               </w:sdtContent>
             </w:sdt>
           </w:p>
-          <w:sdt>
-            <w:sdtPr>
-              <w:alias w:val="Enter skills:"/>
-              <w:tag w:val="Enter skills:"/>
-              <w:id w:val="929707386"/>
-              <w:placeholder>
-                <w:docPart w:val="89D1242309E91A45B135C68C6165A210"/>
-              </w:placeholder>
-              <w:temporary/>
-              <w:showingPlcHdr/>
-              <w15:appearance w15:val="hidden"/>
-            </w:sdtPr>
-            <w:sdtEndPr/>
-            <w:sdtContent>
-              <w:p>
-                <w:r>
-                  <w:t>Explain what you’re especially good at. What sets you apart? Use your own language—not jargon.</w:t>
-                </w:r>
-              </w:p>
-            </w:sdtContent>
-          </w:sdt>
+          <w:p>
+            <w:r>
+              <w:t>I am a front</w:t>
+            </w:r>
+            <w:r>
+              <w:t>-</w:t>
+            </w:r>
+            <w:r>
+              <w:t>end developer and teacher with a </w:t>
+            </w:r>
+            <w:hyperlink r:id="rId8" w:history="1">
+              <w:r>
+                <w:rPr>
+                  <w:rStyle w:val="Hyperlink"/>
+                </w:rPr>
+                <w:t>Techdegree</w:t>
+              </w:r>
+            </w:hyperlink>
+            <w:r>
+              <w:t> from Team Treehouse. I enjoy learning, teaching and creating cool things. I'm a critical thinker and logical analyst, good communicator and fine writer and editor. I love to code. Also, I grill really good steaks.</w:t>
+            </w:r>
+          </w:p>
+          <w:p/>
         </w:tc>
         <w:tc>
           <w:tcPr>
@@ -473,52 +497,29 @@
               <w:t>fort bend isd</w:t>
             </w:r>
             <w:r>
+              <w:t xml:space="preserve"> &amp; Yes Public Schools</w:t>
+            </w:r>
+            <w:r>
               <w:t xml:space="preserve"> • </w:t>
             </w:r>
-            <w:sdt>
-              <w:sdtPr>
-                <w:alias w:val="Dates from - to:"/>
-                <w:tag w:val="Dates from - to:"/>
-                <w:id w:val="-667248424"/>
-                <w:placeholder>
-                  <w:docPart w:val="EBBD813D485FE848A02301B8771D7B13"/>
-                </w:placeholder>
-                <w:temporary/>
-                <w:showingPlcHdr/>
-                <w15:appearance w15:val="hidden"/>
-              </w:sdtPr>
-              <w:sdtEndPr/>
-              <w:sdtContent>
-                <w:r>
-                  <w:t>Dates From – To</w:t>
-                </w:r>
-              </w:sdtContent>
-            </w:sdt>
+            <w:r>
+              <w:t>2014 - Present</w:t>
+            </w:r>
           </w:p>
-          <w:sdt>
-            <w:sdtPr>
-              <w:alias w:val="Experience details:"/>
-              <w:tag w:val="Experience details:"/>
-              <w:id w:val="564761840"/>
-              <w:placeholder>
-                <w:docPart w:val="06A46436AAC9B1449E2659FB7BBD8CBD"/>
-              </w:placeholder>
-              <w:temporary/>
-              <w:showingPlcHdr/>
-              <w15:appearance w15:val="hidden"/>
-            </w:sdtPr>
-            <w:sdtEndPr/>
-            <w:sdtContent>
-              <w:p>
-                <w:r>
-                  <w:t>Summarize your key responsibilities, leadership, and most stellar accomplishments.</w:t>
-                </w:r>
-                <w:r>
-                  <w:t xml:space="preserve">  Don’t list everything; keep it relevant and include data that shows the impact you made.</w:t>
-                </w:r>
-              </w:p>
-            </w:sdtContent>
-          </w:sdt>
+          <w:p>
+            <w:r>
+              <w:t>Sharing a love of learning with students, collaborating with coll</w:t>
+            </w:r>
+            <w:r>
+              <w:t>ea</w:t>
+            </w:r>
+            <w:r>
+              <w:t xml:space="preserve">gues and </w:t>
+            </w:r>
+            <w:r>
+              <w:t>parents to achieve educational goals, reducing complexity and providing clarity in diverse subjects and situations, and innovating solutions to common and uncommon problems.</w:t>
+            </w:r>
+          </w:p>
           <w:p>
             <w:pPr>
               <w:pStyle w:val="Heading4"/>
@@ -535,48 +536,38 @@
             <w:r>
               <w:t xml:space="preserve"> • </w:t>
             </w:r>
-            <w:sdt>
-              <w:sdtPr>
-                <w:alias w:val="Dates from - to:"/>
-                <w:tag w:val="Dates from - to:"/>
-                <w:id w:val="1392386211"/>
-                <w:placeholder>
-                  <w:docPart w:val="1398AF912C3E284199D9C337C958B662"/>
-                </w:placeholder>
-                <w:temporary/>
-                <w:showingPlcHdr/>
-                <w15:appearance w15:val="hidden"/>
-              </w:sdtPr>
-              <w:sdtEndPr/>
-              <w:sdtContent>
-                <w:r>
-                  <w:t>Dates From – To</w:t>
-                </w:r>
-              </w:sdtContent>
-            </w:sdt>
+            <w:r>
+              <w:t>June 2010 – July 2014</w:t>
+            </w:r>
           </w:p>
           <w:p>
-            <w:sdt>
-              <w:sdtPr>
-                <w:alias w:val="Experience details:"/>
-                <w:tag w:val="Experience details:"/>
-                <w:id w:val="-423336076"/>
-                <w:placeholder>
-                  <w:docPart w:val="7DE78C56A09D5E4A91D788FC2BFB5DD7"/>
-                </w:placeholder>
-                <w:temporary/>
-                <w:showingPlcHdr/>
-                <w15:appearance w15:val="hidden"/>
-              </w:sdtPr>
-              <w:sdtEndPr/>
-              <w:sdtContent>
-                <w:r>
-                  <w:t>Think about the size of the team you led, the number of projects you balanced, or the number of articles you wrote.</w:t>
-                </w:r>
-              </w:sdtContent>
-            </w:sdt>
             <w:r>
-              <w:t xml:space="preserve"> Yeah. Think about that.</w:t>
+              <w:t>Led day-to</w:t>
+            </w:r>
+            <w:r>
+              <w:t>-</w:t>
+            </w:r>
+            <w:r>
+              <w:t>day operations</w:t>
+            </w:r>
+            <w:r>
+              <w:t xml:space="preserve"> of museum</w:t>
+            </w:r>
+            <w:r>
+              <w:t xml:space="preserve"> with a staff of 15</w:t>
+            </w:r>
+            <w:r>
+              <w:t>.</w:t>
+            </w:r>
+          </w:p>
+          <w:p>
+            <w:r>
+              <w:t>Coordinated Board of Directors and executed policies</w:t>
+            </w:r>
+          </w:p>
+          <w:p>
+            <w:r>
+              <w:t>Oversaw exhibition and collections</w:t>
             </w:r>
           </w:p>
           <w:p>
@@ -650,14 +641,9 @@
           </w:p>
           <w:p>
             <w:r>
-              <w:t>Scored "Exceeds"</w:t>
+              <w:t xml:space="preserve">Scored "Exceeds" on all projects in the Front End Dev program. </w:t>
             </w:r>
-            <w:bookmarkStart w:id="0" w:name="_GoBack"/>
-            <w:bookmarkEnd w:id="0"/>
-            <w:r>
-              <w:t xml:space="preserve"> on all projects in the Front End Dev program. </w:t>
-            </w:r>
-            <w:hyperlink r:id="rId7" w:history="1">
+            <w:hyperlink r:id="rId9" w:history="1">
               <w:r>
                 <w:rPr>
                   <w:rStyle w:val="Hyperlink"/>
@@ -667,6 +653,9 @@
             </w:hyperlink>
             <w:r>
               <w:t>.</w:t>
+            </w:r>
+            <w:r>
+              <w:t xml:space="preserve"> Currently in Treehouse Full Stack Techdegree program.</w:t>
             </w:r>
           </w:p>
           <w:p>
@@ -696,25 +685,19 @@
             </w:r>
           </w:p>
           <w:p>
-            <w:sdt>
-              <w:sdtPr>
-                <w:alias w:val="Education details:"/>
-                <w:tag w:val="Education details:"/>
-                <w:id w:val="-1546364347"/>
-                <w:placeholder>
-                  <w:docPart w:val="E18D78F594D2A74C9024A99D6C49CF21"/>
-                </w:placeholder>
-                <w:temporary/>
-                <w:showingPlcHdr/>
-                <w15:appearance w15:val="hidden"/>
-              </w:sdtPr>
-              <w:sdtEndPr/>
-              <w:sdtContent>
-                <w:r>
-                  <w:t>On the Home tab of the ribbon, check out Styles to apply the formatting you need with just a click.</w:t>
-                </w:r>
-              </w:sdtContent>
-            </w:sdt>
+            <w:r>
+              <w:t xml:space="preserve">GPA 3.95, President of University Historians, B.S., </w:t>
+            </w:r>
+            <w:r>
+              <w:rPr>
+                <w:i/>
+                <w:iCs/>
+              </w:rPr>
+              <w:t xml:space="preserve">magna cum laude, </w:t>
+            </w:r>
+            <w:r>
+              <w:t>in History. Member Phi Alpha Theta</w:t>
+            </w:r>
           </w:p>
           <w:p>
             <w:pPr>
@@ -741,9 +724,42 @@
             </w:sdt>
           </w:p>
           <w:p>
+            <w:pPr>
+              <w:rPr>
+                <w:sz w:val="18"/>
+                <w:szCs w:val="18"/>
+              </w:rPr>
+            </w:pPr>
             <w:r>
-              <w:t>This is where I will put stuff that sounds more impressive than it actually was. For example, the eight years I served as County Historical Commissioner… which consists mainly of telling construction companies to report any abandoned cemeteries they might find.</w:t>
+              <w:rPr>
+                <w:sz w:val="18"/>
+                <w:szCs w:val="18"/>
+              </w:rPr>
+              <w:t>Graduate, Leadership for Non-Profit Excellence – April 2011</w:t>
             </w:r>
+          </w:p>
+          <w:p>
+            <w:pPr>
+              <w:rPr>
+                <w:sz w:val="18"/>
+                <w:szCs w:val="18"/>
+              </w:rPr>
+            </w:pPr>
+            <w:r>
+              <w:rPr>
+                <w:sz w:val="18"/>
+                <w:szCs w:val="18"/>
+              </w:rPr>
+              <w:t xml:space="preserve">Commissioner, Fort Bend County Historical Commission – Jan 2006 – Jan 2014 </w:t>
+            </w:r>
+          </w:p>
+          <w:p>
+            <w:pPr>
+              <w:rPr>
+                <w:sz w:val="18"/>
+                <w:szCs w:val="18"/>
+              </w:rPr>
+            </w:pPr>
           </w:p>
         </w:tc>
       </w:tr>
@@ -754,9 +770,9 @@
       </w:pPr>
     </w:p>
     <w:sectPr>
-      <w:headerReference w:type="default" r:id="rId8"/>
-      <w:footerReference w:type="default" r:id="rId9"/>
-      <w:footerReference w:type="first" r:id="rId10"/>
+      <w:headerReference w:type="default" r:id="rId10"/>
+      <w:footerReference w:type="default" r:id="rId11"/>
+      <w:footerReference w:type="first" r:id="rId12"/>
       <w:pgSz w:w="12240" w:h="15840"/>
       <w:pgMar w:top="864" w:right="864" w:bottom="2304" w:left="864" w:header="576" w:footer="576" w:gutter="0"/>
       <w:cols w:space="720"/>
@@ -10047,7 +10063,6 @@
   <w:style w:type="character" w:default="1" w:styleId="DefaultParagraphFont">
     <w:name w:val="Default Paragraph Font"/>
     <w:uiPriority w:val="1"/>
-    <w:semiHidden/>
     <w:unhideWhenUsed/>
   </w:style>
   <w:style w:type="table" w:default="1" w:styleId="TableNormal">
@@ -10381,6 +10396,18 @@
       <w:shd w:val="clear" w:color="auto" w:fill="E1DFDD"/>
     </w:rPr>
   </w:style>
+  <w:style w:type="character" w:styleId="FollowedHyperlink">
+    <w:name w:val="FollowedHyperlink"/>
+    <w:basedOn w:val="DefaultParagraphFont"/>
+    <w:uiPriority w:val="99"/>
+    <w:semiHidden/>
+    <w:unhideWhenUsed/>
+    <w:rsid w:val="00C10D27"/>
+    <w:rPr>
+      <w:color w:val="954F72" w:themeColor="followedHyperlink"/>
+      <w:u w:val="single"/>
+    </w:rPr>
+  </w:style>
 </w:styles>
 </file>
 
@@ -10461,32 +10488,6 @@
           </w:pPr>
           <w:r>
             <w:t>Skills</w:t>
-          </w:r>
-        </w:p>
-      </w:docPartBody>
-    </w:docPart>
-    <w:docPart>
-      <w:docPartPr>
-        <w:name w:val="89D1242309E91A45B135C68C6165A210"/>
-        <w:category>
-          <w:name w:val="General"/>
-          <w:gallery w:val="placeholder"/>
-        </w:category>
-        <w:types>
-          <w:type w:val="bbPlcHdr"/>
-        </w:types>
-        <w:behaviors>
-          <w:behavior w:val="content"/>
-        </w:behaviors>
-        <w:guid w:val="{D445B50C-31AD-F246-BBBB-4E6DF4F6D484}"/>
-      </w:docPartPr>
-      <w:docPartBody>
-        <w:p>
-          <w:pPr>
-            <w:pStyle w:val="89D1242309E91A45B135C68C6165A210"/>
-          </w:pPr>
-          <w:r>
-            <w:t>Explain what you’re especially good at. What sets you apart? Use your own language—not jargon.</w:t>
           </w:r>
         </w:p>
       </w:docPartBody>
@@ -10591,110 +10592,6 @@
           </w:pPr>
           <w:r>
             <w:t>Experience</w:t>
-          </w:r>
-        </w:p>
-      </w:docPartBody>
-    </w:docPart>
-    <w:docPart>
-      <w:docPartPr>
-        <w:name w:val="EBBD813D485FE848A02301B8771D7B13"/>
-        <w:category>
-          <w:name w:val="General"/>
-          <w:gallery w:val="placeholder"/>
-        </w:category>
-        <w:types>
-          <w:type w:val="bbPlcHdr"/>
-        </w:types>
-        <w:behaviors>
-          <w:behavior w:val="content"/>
-        </w:behaviors>
-        <w:guid w:val="{2F88B5FD-BCA5-CA4E-B6F7-9B5AB25E891B}"/>
-      </w:docPartPr>
-      <w:docPartBody>
-        <w:p>
-          <w:pPr>
-            <w:pStyle w:val="EBBD813D485FE848A02301B8771D7B13"/>
-          </w:pPr>
-          <w:r>
-            <w:t>Dates From – To</w:t>
-          </w:r>
-        </w:p>
-      </w:docPartBody>
-    </w:docPart>
-    <w:docPart>
-      <w:docPartPr>
-        <w:name w:val="06A46436AAC9B1449E2659FB7BBD8CBD"/>
-        <w:category>
-          <w:name w:val="General"/>
-          <w:gallery w:val="placeholder"/>
-        </w:category>
-        <w:types>
-          <w:type w:val="bbPlcHdr"/>
-        </w:types>
-        <w:behaviors>
-          <w:behavior w:val="content"/>
-        </w:behaviors>
-        <w:guid w:val="{172560B7-BA64-7745-812A-2E51EE3FD540}"/>
-      </w:docPartPr>
-      <w:docPartBody>
-        <w:p>
-          <w:pPr>
-            <w:pStyle w:val="06A46436AAC9B1449E2659FB7BBD8CBD"/>
-          </w:pPr>
-          <w:r>
-            <w:t>Summarize your key responsibilities, leadership, and most stellar accomplishments.  Don’t list everything; keep it relevant and include data that shows the impact you made.</w:t>
-          </w:r>
-        </w:p>
-      </w:docPartBody>
-    </w:docPart>
-    <w:docPart>
-      <w:docPartPr>
-        <w:name w:val="1398AF912C3E284199D9C337C958B662"/>
-        <w:category>
-          <w:name w:val="General"/>
-          <w:gallery w:val="placeholder"/>
-        </w:category>
-        <w:types>
-          <w:type w:val="bbPlcHdr"/>
-        </w:types>
-        <w:behaviors>
-          <w:behavior w:val="content"/>
-        </w:behaviors>
-        <w:guid w:val="{2E9DF807-5BFF-894A-839D-5CC7F0AB8055}"/>
-      </w:docPartPr>
-      <w:docPartBody>
-        <w:p>
-          <w:pPr>
-            <w:pStyle w:val="1398AF912C3E284199D9C337C958B662"/>
-          </w:pPr>
-          <w:r>
-            <w:t>Dates From – To</w:t>
-          </w:r>
-        </w:p>
-      </w:docPartBody>
-    </w:docPart>
-    <w:docPart>
-      <w:docPartPr>
-        <w:name w:val="7DE78C56A09D5E4A91D788FC2BFB5DD7"/>
-        <w:category>
-          <w:name w:val="General"/>
-          <w:gallery w:val="placeholder"/>
-        </w:category>
-        <w:types>
-          <w:type w:val="bbPlcHdr"/>
-        </w:types>
-        <w:behaviors>
-          <w:behavior w:val="content"/>
-        </w:behaviors>
-        <w:guid w:val="{94BFB8A8-E162-A44E-A5AC-94AB3C7C5A8B}"/>
-      </w:docPartPr>
-      <w:docPartBody>
-        <w:p>
-          <w:pPr>
-            <w:pStyle w:val="7DE78C56A09D5E4A91D788FC2BFB5DD7"/>
-          </w:pPr>
-          <w:r>
-            <w:t>Think about the size of the team you led, the number of projects you balanced, or the number of articles you wrote.</w:t>
           </w:r>
         </w:p>
       </w:docPartBody>
@@ -10944,6 +10841,7 @@
     <w:rsid w:val="00004CA1"/>
     <w:rsid w:val="000E409A"/>
     <w:rsid w:val="00235C88"/>
+    <w:rsid w:val="0061017D"/>
     <w:rsid w:val="00FD1D63"/>
   </w:rsids>
   <m:mathPr>

</xml_diff>

<commit_message>
Update for Spring 2021
</commit_message>
<xml_diff>
--- a/hoover-resume.docx
+++ b/hoover-resume.docx
@@ -270,22 +270,13 @@
           </w:p>
           <w:p>
             <w:r>
-              <w:t xml:space="preserve">Lifelong learner with </w:t>
-            </w:r>
-            <w:r>
-              <w:t xml:space="preserve">hands-on proficiency </w:t>
+              <w:t xml:space="preserve">Lifelong learner with hands-on proficiency </w:t>
             </w:r>
             <w:r>
               <w:t>in</w:t>
             </w:r>
             <w:r>
-              <w:t xml:space="preserve"> JS, React, Vue, MySQL, Node and Express</w:t>
-            </w:r>
-            <w:r>
-              <w:t xml:space="preserve"> who is </w:t>
-            </w:r>
-            <w:r>
-              <w:t>skilled in collaborating with designers, developers, clients and stakeholders</w:t>
+              <w:t xml:space="preserve"> JS, React, Vue, MySQL, Node and Express who is skilled in collaborating with designers, developers, clients and stakeholders</w:t>
             </w:r>
             <w:r>
               <w:t xml:space="preserve"> to achieve the objective</w:t>
@@ -296,25 +287,7 @@
           </w:p>
           <w:p>
             <w:r>
-              <w:t>A</w:t>
-            </w:r>
-            <w:r>
-              <w:t xml:space="preserve"> creative problem solver and excellent team leader</w:t>
-            </w:r>
-            <w:r>
-              <w:t xml:space="preserve">, </w:t>
-            </w:r>
-            <w:r>
-              <w:t>requiring minimal supervision</w:t>
-            </w:r>
-            <w:r>
-              <w:t>,</w:t>
-            </w:r>
-            <w:r>
-              <w:t xml:space="preserve"> with a "can do" attitude who can push a project to completion while rallying a team to give their best</w:t>
-            </w:r>
-            <w:r>
-              <w:t>.</w:t>
+              <w:t>A creative problem solver and excellent team leader, requiring minimal supervision, with a "can do" attitude who can push a project to completion while rallying a team to give their best.</w:t>
             </w:r>
           </w:p>
           <w:p/>
@@ -327,19 +300,7 @@
                 <w:rPr>
                   <w:rStyle w:val="Hyperlink"/>
                 </w:rPr>
-                <w:t>Port</w:t>
-              </w:r>
-              <w:r>
-                <w:rPr>
-                  <w:rStyle w:val="Hyperlink"/>
-                </w:rPr>
-                <w:t>f</w:t>
-              </w:r>
-              <w:r>
-                <w:rPr>
-                  <w:rStyle w:val="Hyperlink"/>
-                </w:rPr>
-                <w:t>olio</w:t>
+                <w:t>Portfolio</w:t>
               </w:r>
             </w:hyperlink>
           </w:p>
@@ -423,19 +384,7 @@
                 <w:rPr>
                   <w:rStyle w:val="Hyperlink"/>
                 </w:rPr>
-                <w:t>Treeh</w:t>
-              </w:r>
-              <w:r>
-                <w:rPr>
-                  <w:rStyle w:val="Hyperlink"/>
-                </w:rPr>
-                <w:t>o</w:t>
-              </w:r>
-              <w:r>
-                <w:rPr>
-                  <w:rStyle w:val="Hyperlink"/>
-                </w:rPr>
-                <w:t>use</w:t>
+                <w:t>Treehouse</w:t>
               </w:r>
             </w:hyperlink>
             <w:r>
@@ -640,14 +589,21 @@
                 <w:rFonts w:asciiTheme="minorHAnsi" w:hAnsiTheme="minorHAnsi" w:cs="Times New Roman (Headings CS)"/>
                 <w:caps w:val="0"/>
               </w:rPr>
-              <w:t>Front end web development consultant for</w:t>
+              <w:t xml:space="preserve">Front end web development consultant </w:t>
             </w:r>
             <w:r>
               <w:rPr>
                 <w:rFonts w:asciiTheme="minorHAnsi" w:hAnsiTheme="minorHAnsi" w:cs="Times New Roman (Headings CS)"/>
                 <w:caps w:val="0"/>
               </w:rPr>
-              <w:t xml:space="preserve"> the largest web services provider for local government and education districts in Texas</w:t>
+              <w:t xml:space="preserve">whose clients include </w:t>
+            </w:r>
+            <w:r>
+              <w:rPr>
+                <w:rFonts w:asciiTheme="minorHAnsi" w:hAnsiTheme="minorHAnsi" w:cs="Times New Roman (Headings CS)"/>
+                <w:caps w:val="0"/>
+              </w:rPr>
+              <w:t>the largest web services provider for local government and education districts in Texas</w:t>
             </w:r>
             <w:r>
               <w:rPr>
@@ -821,19 +777,7 @@
                 <w:rPr>
                   <w:rStyle w:val="Hyperlink"/>
                 </w:rPr>
-                <w:t>Certifi</w:t>
-              </w:r>
-              <w:r>
-                <w:rPr>
-                  <w:rStyle w:val="Hyperlink"/>
-                </w:rPr>
-                <w:t>c</w:t>
-              </w:r>
-              <w:r>
-                <w:rPr>
-                  <w:rStyle w:val="Hyperlink"/>
-                </w:rPr>
-                <w:t>ate</w:t>
+                <w:t>Certificate</w:t>
               </w:r>
             </w:hyperlink>
             <w:r>
@@ -896,19 +840,7 @@
                 <w:rPr>
                   <w:rStyle w:val="Hyperlink"/>
                 </w:rPr>
-                <w:t>Certif</w:t>
-              </w:r>
-              <w:r>
-                <w:rPr>
-                  <w:rStyle w:val="Hyperlink"/>
-                </w:rPr>
-                <w:t>i</w:t>
-              </w:r>
-              <w:r>
-                <w:rPr>
-                  <w:rStyle w:val="Hyperlink"/>
-                </w:rPr>
-                <w:t>cate</w:t>
+                <w:t>Certificate</w:t>
               </w:r>
             </w:hyperlink>
             <w:r>
@@ -10974,7 +10906,7 @@
     <w:charset w:val="00"/>
     <w:family w:val="roman"/>
     <w:pitch w:val="variable"/>
-    <w:sig w:usb0="20002A87" w:usb1="80000000" w:usb2="00000008" w:usb3="00000000" w:csb0="000001FF" w:csb1="00000000"/>
+    <w:sig w:usb0="E0002EFF" w:usb1="C000785B" w:usb2="00000009" w:usb3="00000000" w:csb0="000001FF" w:csb1="00000000"/>
   </w:font>
   <w:font w:name="Franklin Gothic Demi">
     <w:panose1 w:val="020B0703020102020204"/>
@@ -11040,6 +10972,7 @@
     <w:rsid w:val="004F224E"/>
     <w:rsid w:val="0061017D"/>
     <w:rsid w:val="006D36ED"/>
+    <w:rsid w:val="007B3EC8"/>
     <w:rsid w:val="00885A26"/>
     <w:rsid w:val="008D39D3"/>
     <w:rsid w:val="00EE6ABB"/>
@@ -11494,9 +11427,6 @@
   <w:style w:type="paragraph" w:customStyle="1" w:styleId="DF45FC6935141144A9719E4F8F3392E4">
     <w:name w:val="DF45FC6935141144A9719E4F8F3392E4"/>
   </w:style>
-  <w:style w:type="paragraph" w:customStyle="1" w:styleId="24CA057E4E7D6B4983759AF96D3F185D">
-    <w:name w:val="24CA057E4E7D6B4983759AF96D3F185D"/>
-  </w:style>
   <w:style w:type="paragraph" w:customStyle="1" w:styleId="AE4150AA46F12B46BD1993749B1187C2">
     <w:name w:val="AE4150AA46F12B46BD1993749B1187C2"/>
   </w:style>

</xml_diff>